<commit_message>
Add Arduino and WiFi modules for line-following robot project
</commit_message>
<xml_diff>
--- a/SEM_7/PRPWA/Theory Assignment-1/Assignment-1_PRPWA_CSE-4571.docx
+++ b/SEM_7/PRPWA/Theory Assignment-1/Assignment-1_PRPWA_CSE-4571.docx
@@ -833,7 +833,6 @@
               <w:rPr>
                 <w:rFonts w:ascii="Arial"/>
                 <w:b/>
-                <w:u w:val="single"/>
               </w:rPr>
             </w:pPr>
             <w:r>
@@ -860,16 +859,6 @@
               </w:rPr>
               <w:t xml:space="preserve">WiFi-Communication </w:t>
             </w:r>
-          </w:p>
-          <w:p>
-            <w:pPr>
-              <w:pStyle w:val="6"/>
-              <w:ind w:left="1663" w:hanging="1292"/>
-              <w:rPr>
-                <w:rFonts w:ascii="Arial"/>
-                <w:b/>
-              </w:rPr>
-            </w:pPr>
           </w:p>
         </w:tc>
         <w:tc>
@@ -4219,6 +4208,99 @@
             <w:pPr>
               <w:pStyle w:val="7"/>
               <w:numPr>
+                <w:numId w:val="0"/>
+              </w:numPr>
+              <w:ind w:left="360" w:leftChars="0"/>
+              <w:jc w:val="both"/>
+              <w:rPr>
+                <w:rFonts w:hint="default"/>
+                <w:lang w:val="en-US"/>
+              </w:rPr>
+            </w:pPr>
+            <w:r>
+              <w:rPr>
+                <w:rFonts w:hint="default"/>
+                <w:lang w:val="en-US"/>
+              </w:rPr>
+              <w:t>Ans:</w:t>
+            </w:r>
+          </w:p>
+          <w:p>
+            <w:pPr>
+              <w:pStyle w:val="7"/>
+              <w:numPr>
+                <w:numId w:val="0"/>
+              </w:numPr>
+              <w:ind w:left="360" w:leftChars="0"/>
+              <w:jc w:val="center"/>
+              <w:rPr>
+                <w:rFonts w:hint="default"/>
+                <w:lang w:val="en-US"/>
+              </w:rPr>
+            </w:pPr>
+            <w:r>
+              <w:rPr>
+                <w:rFonts w:hint="default"/>
+                <w:lang w:val="en-US"/>
+              </w:rPr>
+              <w:drawing>
+                <wp:inline distT="0" distB="0" distL="114300" distR="114300">
+                  <wp:extent cx="1781175" cy="2011680"/>
+                  <wp:effectExtent l="0" t="0" r="20320" b="22225"/>
+                  <wp:docPr id="2" name="Picture 2" descr="circuit_image"/>
+                  <wp:cNvGraphicFramePr>
+                    <a:graphicFrameLocks xmlns:a="http://schemas.openxmlformats.org/drawingml/2006/main" noChangeAspect="1"/>
+                  </wp:cNvGraphicFramePr>
+                  <a:graphic xmlns:a="http://schemas.openxmlformats.org/drawingml/2006/main">
+                    <a:graphicData uri="http://schemas.openxmlformats.org/drawingml/2006/picture">
+                      <pic:pic xmlns:pic="http://schemas.openxmlformats.org/drawingml/2006/picture">
+                        <pic:nvPicPr>
+                          <pic:cNvPr id="2" name="Picture 2" descr="circuit_image"/>
+                          <pic:cNvPicPr>
+                            <a:picLocks noChangeAspect="1"/>
+                          </pic:cNvPicPr>
+                        </pic:nvPicPr>
+                        <pic:blipFill>
+                          <a:blip r:embed="rId6">
+                            <a:clrChange>
+                              <a:clrFrom>
+                                <a:srgbClr val="EEEEEE">
+                                  <a:alpha val="100000"/>
+                                </a:srgbClr>
+                              </a:clrFrom>
+                              <a:clrTo>
+                                <a:srgbClr val="EEEEEE">
+                                  <a:alpha val="100000"/>
+                                  <a:alpha val="0"/>
+                                </a:srgbClr>
+                              </a:clrTo>
+                            </a:clrChange>
+                          </a:blip>
+                          <a:srcRect l="14975" t="11406" r="13001" b="12348"/>
+                          <a:stretch>
+                            <a:fillRect/>
+                          </a:stretch>
+                        </pic:blipFill>
+                        <pic:spPr>
+                          <a:xfrm rot="16200000">
+                            <a:off x="0" y="0"/>
+                            <a:ext cx="1781175" cy="2011680"/>
+                          </a:xfrm>
+                          <a:prstGeom prst="rect">
+                            <a:avLst/>
+                          </a:prstGeom>
+                        </pic:spPr>
+                      </pic:pic>
+                    </a:graphicData>
+                  </a:graphic>
+                </wp:inline>
+              </w:drawing>
+            </w:r>
+          </w:p>
+          <w:p>
+            <w:pPr>
+              <w:pStyle w:val="7"/>
+              <w:numPr>
                 <w:ilvl w:val="0"/>
                 <w:numId w:val="1"/>
               </w:numPr>
@@ -4226,6 +4308,28 @@
             <w:r>
               <w:t>Perform a Simulation-based Configuration to connect ESP-01 to a Wi-Fi network and record your observations.</w:t>
             </w:r>
+          </w:p>
+          <w:p>
+            <w:pPr>
+              <w:pStyle w:val="7"/>
+              <w:numPr>
+                <w:numId w:val="0"/>
+              </w:numPr>
+              <w:ind w:left="360" w:leftChars="0"/>
+              <w:rPr>
+                <w:rFonts w:hint="default"/>
+                <w:lang w:val="en-US"/>
+              </w:rPr>
+            </w:pPr>
+            <w:r>
+              <w:rPr>
+                <w:rFonts w:hint="default"/>
+                <w:lang w:val="en-US"/>
+              </w:rPr>
+              <w:t>Ans:</w:t>
+            </w:r>
+            <w:bookmarkStart w:id="0" w:name="_GoBack"/>
+            <w:bookmarkEnd w:id="0"/>
           </w:p>
           <w:p>
             <w:pPr>
@@ -4498,7 +4602,6 @@
             <w:pPr>
               <w:pStyle w:val="7"/>
             </w:pPr>
-            <w:bookmarkStart w:id="0" w:name="_GoBack"/>
             <w:r>
               <w:rPr>
                 <w:rFonts w:ascii="Trebuchet MS"/>
@@ -4527,7 +4630,7 @@
                           <pic:cNvPicPr/>
                         </pic:nvPicPr>
                         <pic:blipFill>
-                          <a:blip r:embed="rId6" cstate="print"/>
+                          <a:blip r:embed="rId7" cstate="print"/>
                           <a:stretch>
                             <a:fillRect/>
                           </a:stretch>
@@ -4547,7 +4650,6 @@
                 </wp:anchor>
               </w:drawing>
             </w:r>
-            <w:bookmarkEnd w:id="0"/>
             <w:r>
               <w:t>Using the ESP8266 ESP-01 Wi-Fi module and Arduino Uno, demonstrate how to wirelessly transmit sensor data from Arduino to a remote server or monitor through both simulation and hardware implementation.</w:t>
             </w:r>
@@ -7255,7 +7357,7 @@
 </file>
 
 <file path=customXml/item2.xml><?xml version="1.0" encoding="utf-8"?>
-<b:Sources xmlns:b="http://schemas.openxmlformats.org/officeDocument/2006/bibliography" xmlns="http://schemas.openxmlformats.org/officeDocument/2006/bibliography" Version="6" SelectedStyle="\APASixthEditionOfficeOnline.xsl" StyleName="APA"/>
+<b:Sources xmlns="http://schemas.openxmlformats.org/officeDocument/2006/bibliography" xmlns:b="http://schemas.openxmlformats.org/officeDocument/2006/bibliography" SelectedStyle="\APASixthEditionOfficeOnline.xsl" StyleName="APA" Version="6"/>
 </file>
 
 <file path=customXml/itemProps1.xml><?xml version="1.0" encoding="utf-8"?>

</xml_diff>